<commit_message>
added picture of another distance IR sensor
IR sensor picture
</commit_message>
<xml_diff>
--- a/reports/Term-1 Report/Sensors.docx
+++ b/reports/Term-1 Report/Sensors.docx
@@ -210,15 +210,7 @@
                   <w:sz w:val="20"/>
                   <w:szCs w:val="20"/>
                 </w:rPr>
-                <m:t>C</m:t>
-              </m:r>
-              <m:r>
-                <w:rPr>
-                  <w:rFonts w:ascii="Cambria Math" w:hAnsi="Cambria Math" w:cstheme="majorBidi"/>
-                  <w:sz w:val="20"/>
-                  <w:szCs w:val="20"/>
-                </w:rPr>
-                <m:t>*T</m:t>
+                <m:t>C*T</m:t>
               </m:r>
             </m:num>
             <m:den>
@@ -258,55 +250,7 @@
           <w:sz w:val="20"/>
           <w:szCs w:val="20"/>
         </w:rPr>
-        <w:t xml:space="preserve"> (</w:t>
-      </w:r>
-      <w:r>
-        <w:rPr>
-          <w:rFonts w:asciiTheme="majorBidi" w:hAnsiTheme="majorBidi" w:cstheme="majorBidi"/>
-          <w:sz w:val="20"/>
-          <w:szCs w:val="20"/>
-        </w:rPr>
-        <w:t>299</w:t>
-      </w:r>
-      <w:r>
-        <w:rPr>
-          <w:rFonts w:asciiTheme="majorBidi" w:hAnsiTheme="majorBidi" w:cstheme="majorBidi"/>
-          <w:sz w:val="20"/>
-          <w:szCs w:val="20"/>
-        </w:rPr>
-        <w:t>,</w:t>
-      </w:r>
-      <w:r>
-        <w:rPr>
-          <w:rFonts w:asciiTheme="majorBidi" w:hAnsiTheme="majorBidi" w:cstheme="majorBidi"/>
-          <w:sz w:val="20"/>
-          <w:szCs w:val="20"/>
-        </w:rPr>
-        <w:t>792</w:t>
-      </w:r>
-      <w:r>
-        <w:rPr>
-          <w:rFonts w:asciiTheme="majorBidi" w:hAnsiTheme="majorBidi" w:cstheme="majorBidi"/>
-          <w:sz w:val="20"/>
-          <w:szCs w:val="20"/>
-        </w:rPr>
-        <w:t>,</w:t>
-      </w:r>
-      <w:r>
-        <w:rPr>
-          <w:rFonts w:asciiTheme="majorBidi" w:hAnsiTheme="majorBidi" w:cstheme="majorBidi"/>
-          <w:sz w:val="20"/>
-          <w:szCs w:val="20"/>
-        </w:rPr>
-        <w:t>458 m/s</w:t>
-      </w:r>
-      <w:r>
-        <w:rPr>
-          <w:rFonts w:asciiTheme="majorBidi" w:hAnsiTheme="majorBidi" w:cstheme="majorBidi"/>
-          <w:sz w:val="20"/>
-          <w:szCs w:val="20"/>
-        </w:rPr>
-        <w:t>)</w:t>
+        <w:t xml:space="preserve"> (299,792,458 m/s)</w:t>
       </w:r>
       <w:r>
         <w:rPr>
@@ -597,15 +541,7 @@
                   <w:sz w:val="20"/>
                   <w:szCs w:val="20"/>
                 </w:rPr>
-                <m:t>S</m:t>
-              </m:r>
-              <m:r>
-                <w:rPr>
-                  <w:rFonts w:ascii="Cambria Math" w:hAnsi="Cambria Math" w:cstheme="majorBidi"/>
-                  <w:sz w:val="20"/>
-                  <w:szCs w:val="20"/>
-                </w:rPr>
-                <m:t>*T</m:t>
+                <m:t>S*T</m:t>
               </m:r>
             </m:num>
             <m:den>
@@ -1107,11 +1043,81 @@
       </w:pPr>
       <w:r>
         <w:rPr>
+          <w:noProof/>
+        </w:rPr>
+        <w:drawing>
+          <wp:anchor distT="0" distB="0" distL="114300" distR="114300" simplePos="0" relativeHeight="251658240" behindDoc="0" locked="0" layoutInCell="1" allowOverlap="1" wp14:anchorId="79C5ECE3" wp14:editId="77A53DF1">
+            <wp:simplePos x="0" y="0"/>
+            <wp:positionH relativeFrom="margin">
+              <wp:align>center</wp:align>
+            </wp:positionH>
+            <wp:positionV relativeFrom="paragraph">
+              <wp:posOffset>517762</wp:posOffset>
+            </wp:positionV>
+            <wp:extent cx="2585720" cy="2585720"/>
+            <wp:effectExtent l="0" t="0" r="5080" b="5080"/>
+            <wp:wrapSquare wrapText="bothSides"/>
+            <wp:docPr id="4" name="Picture 4" descr="Sharp GP2Y0A21YK0F IR Infrared Distance Sensor 10-80cm"/>
+            <wp:cNvGraphicFramePr>
+              <a:graphicFrameLocks xmlns:a="http://schemas.openxmlformats.org/drawingml/2006/main" noChangeAspect="1"/>
+            </wp:cNvGraphicFramePr>
+            <a:graphic xmlns:a="http://schemas.openxmlformats.org/drawingml/2006/main">
+              <a:graphicData uri="http://schemas.openxmlformats.org/drawingml/2006/picture">
+                <pic:pic xmlns:pic="http://schemas.openxmlformats.org/drawingml/2006/picture">
+                  <pic:nvPicPr>
+                    <pic:cNvPr id="0" name="Picture 1" descr="Sharp GP2Y0A21YK0F IR Infrared Distance Sensor 10-80cm"/>
+                    <pic:cNvPicPr>
+                      <a:picLocks noChangeAspect="1" noChangeArrowheads="1"/>
+                    </pic:cNvPicPr>
+                  </pic:nvPicPr>
+                  <pic:blipFill>
+                    <a:blip r:embed="rId10">
+                      <a:extLst>
+                        <a:ext uri="{28A0092B-C50C-407E-A947-70E740481C1C}">
+                          <a14:useLocalDpi xmlns:a14="http://schemas.microsoft.com/office/drawing/2010/main" val="0"/>
+                        </a:ext>
+                      </a:extLst>
+                    </a:blip>
+                    <a:srcRect/>
+                    <a:stretch>
+                      <a:fillRect/>
+                    </a:stretch>
+                  </pic:blipFill>
+                  <pic:spPr bwMode="auto">
+                    <a:xfrm>
+                      <a:off x="0" y="0"/>
+                      <a:ext cx="2585720" cy="2585720"/>
+                    </a:xfrm>
+                    <a:prstGeom prst="rect">
+                      <a:avLst/>
+                    </a:prstGeom>
+                    <a:noFill/>
+                    <a:ln>
+                      <a:noFill/>
+                    </a:ln>
+                  </pic:spPr>
+                </pic:pic>
+              </a:graphicData>
+            </a:graphic>
+            <wp14:sizeRelH relativeFrom="margin">
+              <wp14:pctWidth>0</wp14:pctWidth>
+            </wp14:sizeRelH>
+            <wp14:sizeRelV relativeFrom="margin">
+              <wp14:pctHeight>0</wp14:pctHeight>
+            </wp14:sizeRelV>
+          </wp:anchor>
+        </w:drawing>
+      </w:r>
+      <w:r>
+        <w:rPr>
           <w:rFonts w:asciiTheme="majorBidi" w:hAnsiTheme="majorBidi" w:cstheme="majorBidi"/>
           <w:sz w:val="20"/>
           <w:szCs w:val="20"/>
         </w:rPr>
         <w:t>https://www.getkisi.com/guides/infrared-sensors</w:t>
+      </w:r>
+      <w:r>
+        <w:t xml:space="preserve"> </w:t>
       </w:r>
     </w:p>
     <w:sectPr>

</xml_diff>